<commit_message>
Uploading pdf and .doc file
</commit_message>
<xml_diff>
--- a/N741_Homework5.docx
+++ b/N741_Homework5.docx
@@ -6,8 +6,6 @@
       <w:pPr>
         <w:pStyle w:val="Title"/>
       </w:pPr>
-      <w:bookmarkStart w:id="0" w:name="_GoBack"/>
-      <w:bookmarkEnd w:id="0"/>
       <w:r>
         <w:t>N741: Homework 5</w:t>
       </w:r>
@@ -40,8 +38,8 @@
       <w:pPr>
         <w:pStyle w:val="Heading1"/>
       </w:pPr>
-      <w:bookmarkStart w:id="1" w:name="homework-5"/>
-      <w:bookmarkEnd w:id="1"/>
+      <w:bookmarkStart w:id="0" w:name="homework-5"/>
+      <w:bookmarkEnd w:id="0"/>
       <w:r>
         <w:t>Homework 5</w:t>
       </w:r>
@@ -64,6 +62,16 @@
     </w:p>
     <w:p>
       <w:pPr>
+        <w:pStyle w:val="Heading2"/>
+      </w:pPr>
+      <w:bookmarkStart w:id="1" w:name="non-parametric-statistics-by-gender"/>
+      <w:bookmarkEnd w:id="1"/>
+      <w:r>
+        <w:t>1. Non-parametric statistics by gender</w:t>
+      </w:r>
+    </w:p>
+    <w:p>
+      <w:pPr>
         <w:pStyle w:val="TableCaption"/>
       </w:pPr>
       <w:r>
@@ -77,11 +85,11 @@
         <w:tblCaption w:val="Summary of Duration of Coma and Number of Days Post-Coma that Assessments Occured by Patient Gender"/>
       </w:tblPr>
       <w:tblGrid>
-        <w:gridCol w:w="1346"/>
-        <w:gridCol w:w="2061"/>
-        <w:gridCol w:w="1952"/>
-        <w:gridCol w:w="2146"/>
-        <w:gridCol w:w="2071"/>
+        <w:gridCol w:w="1329"/>
+        <w:gridCol w:w="2008"/>
+        <w:gridCol w:w="1901"/>
+        <w:gridCol w:w="2097"/>
+        <w:gridCol w:w="2025"/>
       </w:tblGrid>
       <w:tr>
         <w:tc>
@@ -151,7 +159,10 @@
               <w:jc w:val="right"/>
             </w:pPr>
             <w:r>
-              <w:t>Median Duration of Coma</w:t>
+              <w:t>Median Durat</w:t>
+            </w:r>
+            <w:r>
+              <w:t>ion of Coma</w:t>
             </w:r>
           </w:p>
         </w:tc>
@@ -184,10 +195,7 @@
               <w:pStyle w:val="Compact"/>
             </w:pPr>
             <w:r>
-              <w:t>Fe</w:t>
-            </w:r>
-            <w:r>
-              <w:t>male</w:t>
+              <w:t>Female</w:t>
             </w:r>
           </w:p>
         </w:tc>
@@ -329,6 +337,16 @@
           <w:i/>
         </w:rPr>
         <w:t>Median and IQR in columns 2 and 3 reflect the number of days that pass between awakening from coma and IQ assessment.</w:t>
+      </w:r>
+    </w:p>
+    <w:p>
+      <w:pPr>
+        <w:pStyle w:val="Heading2"/>
+      </w:pPr>
+      <w:bookmarkStart w:id="2" w:name="parametric-statistics-by-gender"/>
+      <w:bookmarkEnd w:id="2"/>
+      <w:r>
+        <w:t>2. Parametric statistics by gender</w:t>
       </w:r>
     </w:p>
     <w:p>
@@ -346,11 +364,11 @@
         <w:tblCaption w:val="Summary of IQ Outcome Measures by Patient Gender"/>
       </w:tblPr>
       <w:tblGrid>
-        <w:gridCol w:w="1252"/>
-        <w:gridCol w:w="1947"/>
-        <w:gridCol w:w="2695"/>
-        <w:gridCol w:w="1465"/>
-        <w:gridCol w:w="2217"/>
+        <w:gridCol w:w="1231"/>
+        <w:gridCol w:w="1919"/>
+        <w:gridCol w:w="2615"/>
+        <w:gridCol w:w="1447"/>
+        <w:gridCol w:w="2148"/>
       </w:tblGrid>
       <w:tr>
         <w:tc>
@@ -586,6 +604,16 @@
         </w:tc>
       </w:tr>
     </w:tbl>
+    <w:p>
+      <w:pPr>
+        <w:pStyle w:val="Heading2"/>
+      </w:pPr>
+      <w:bookmarkStart w:id="3" w:name="frequencies-and-relative-percentages-of-"/>
+      <w:bookmarkEnd w:id="3"/>
+      <w:r>
+        <w:t>3. Frequencies and Relative Percentages of Patients by Age</w:t>
+      </w:r>
+    </w:p>
     <w:p>
       <w:pPr>
         <w:pStyle w:val="TableCaption"/>
@@ -928,6 +956,7 @@
               <w:pStyle w:val="Compact"/>
             </w:pPr>
             <w:r>
+              <w:lastRenderedPageBreak/>
               <w:t>Ages 61-70</w:t>
             </w:r>
           </w:p>
@@ -1007,35 +1036,12 @@
     </w:tbl>
     <w:p>
       <w:pPr>
-        <w:pStyle w:val="SourceCode"/>
+        <w:pStyle w:val="Heading2"/>
       </w:pPr>
+      <w:bookmarkStart w:id="4" w:name="modeling-piq-by-gender-and-age"/>
+      <w:bookmarkEnd w:id="4"/>
       <w:r>
-        <w:rPr>
-          <w:rStyle w:val="VerbatimChar"/>
-        </w:rPr>
-        <w:t>## [1] 0.001760333</w:t>
-      </w:r>
-    </w:p>
-    <w:p>
-      <w:pPr>
-        <w:pStyle w:val="SourceCode"/>
-      </w:pPr>
-      <w:r>
-        <w:rPr>
-          <w:rStyle w:val="VerbatimChar"/>
-        </w:rPr>
-        <w:t>## [1] 0.00781027</w:t>
-      </w:r>
-    </w:p>
-    <w:p>
-      <w:pPr>
-        <w:pStyle w:val="SourceCode"/>
-      </w:pPr>
-      <w:r>
-        <w:rPr>
-          <w:rStyle w:val="VerbatimChar"/>
-        </w:rPr>
-        <w:t>## [1]   3 328   3</w:t>
+        <w:t>4. Modeling PIQ by gender and age</w:t>
       </w:r>
     </w:p>
     <w:tbl>
@@ -1064,7 +1070,6 @@
               <w:pStyle w:val="Compact"/>
             </w:pPr>
             <w:r>
-              <w:lastRenderedPageBreak/>
               <w:t>Parameter</w:t>
             </w:r>
           </w:p>
@@ -1522,35 +1527,12 @@
     </w:tbl>
     <w:p>
       <w:pPr>
-        <w:pStyle w:val="SourceCode"/>
+        <w:pStyle w:val="Heading2"/>
       </w:pPr>
+      <w:bookmarkStart w:id="5" w:name="modeling-piq-by-gender-age-days-since-co"/>
+      <w:bookmarkEnd w:id="5"/>
       <w:r>
-        <w:rPr>
-          <w:rStyle w:val="VerbatimChar"/>
-        </w:rPr>
-        <w:t>## [1] 0.02754765</w:t>
-      </w:r>
-    </w:p>
-    <w:p>
-      <w:pPr>
-        <w:pStyle w:val="SourceCode"/>
-      </w:pPr>
-      <w:r>
-        <w:rPr>
-          <w:rStyle w:val="VerbatimChar"/>
-        </w:rPr>
-        <w:t>## [1] 0.03933495</w:t>
-      </w:r>
-    </w:p>
-    <w:p>
-      <w:pPr>
-        <w:pStyle w:val="SourceCode"/>
-      </w:pPr>
-      <w:r>
-        <w:rPr>
-          <w:rStyle w:val="VerbatimChar"/>
-        </w:rPr>
-        <w:t>## [1]   5 326   5</w:t>
+        <w:t>5. Modeling PIQ by gender, age, days since coma and coma duration</w:t>
       </w:r>
     </w:p>
     <w:tbl>
@@ -1559,18 +1541,13 @@
         <w:tblLook w:val="07E0" w:firstRow="1" w:lastRow="1" w:firstColumn="1" w:lastColumn="1" w:noHBand="1" w:noVBand="1"/>
       </w:tblPr>
       <w:tblGrid>
-        <w:gridCol w:w="1242"/>
-        <w:gridCol w:w="1201"/>
-        <w:gridCol w:w="1706"/>
-        <w:gridCol w:w="1319"/>
-        <w:gridCol w:w="1706"/>
-        <w:gridCol w:w="1201"/>
-        <w:gridCol w:w="1201"/>
+        <w:gridCol w:w="2174"/>
+        <w:gridCol w:w="1401"/>
+        <w:gridCol w:w="2102"/>
+        <w:gridCol w:w="1462"/>
+        <w:gridCol w:w="2221"/>
       </w:tblGrid>
       <w:tr>
-        <w:trPr>
-          <w:gridAfter w:val="2"/>
-        </w:trPr>
         <w:tc>
           <w:tcPr>
             <w:tcW w:w="0" w:type="auto"/>
@@ -1653,6 +1630,403 @@
             </w:pPr>
             <w:r>
               <w:t>p-value</w:t>
+            </w:r>
+          </w:p>
+        </w:tc>
+      </w:tr>
+      <w:tr>
+        <w:tc>
+          <w:tcPr>
+            <w:tcW w:w="0" w:type="auto"/>
+          </w:tcPr>
+          <w:p>
+            <w:pPr>
+              <w:pStyle w:val="Compact"/>
+            </w:pPr>
+            <w:r>
+              <w:t>Intercept</w:t>
+            </w:r>
+          </w:p>
+        </w:tc>
+        <w:tc>
+          <w:tcPr>
+            <w:tcW w:w="0" w:type="auto"/>
+          </w:tcPr>
+          <w:p>
+            <w:pPr>
+              <w:pStyle w:val="Compact"/>
+            </w:pPr>
+            <w:r>
+              <w:t>84.645559</w:t>
+            </w:r>
+          </w:p>
+        </w:tc>
+        <w:tc>
+          <w:tcPr>
+            <w:tcW w:w="0" w:type="auto"/>
+          </w:tcPr>
+          <w:p>
+            <w:pPr>
+              <w:pStyle w:val="Compact"/>
+            </w:pPr>
+            <w:r>
+              <w:t>3.4604442</w:t>
+            </w:r>
+          </w:p>
+        </w:tc>
+        <w:tc>
+          <w:tcPr>
+            <w:tcW w:w="0" w:type="auto"/>
+          </w:tcPr>
+          <w:p>
+            <w:pPr>
+              <w:pStyle w:val="Compact"/>
+            </w:pPr>
+            <w:r>
+              <w:t>24.4608939</w:t>
+            </w:r>
+          </w:p>
+        </w:tc>
+        <w:tc>
+          <w:tcPr>
+            <w:tcW w:w="0" w:type="auto"/>
+          </w:tcPr>
+          <w:p>
+            <w:pPr>
+              <w:pStyle w:val="Compact"/>
+            </w:pPr>
+            <w:r>
+              <w:t>9.182769110^{-76}</w:t>
+            </w:r>
+          </w:p>
+        </w:tc>
+      </w:tr>
+      <w:tr>
+        <w:tc>
+          <w:tcPr>
+            <w:tcW w:w="0" w:type="auto"/>
+          </w:tcPr>
+          <w:p>
+            <w:pPr>
+              <w:pStyle w:val="Compact"/>
+            </w:pPr>
+            <w:r>
+              <w:t>Age</w:t>
+            </w:r>
+          </w:p>
+        </w:tc>
+        <w:tc>
+          <w:tcPr>
+            <w:tcW w:w="0" w:type="auto"/>
+          </w:tcPr>
+          <w:p>
+            <w:pPr>
+              <w:pStyle w:val="Compact"/>
+            </w:pPr>
+            <w:r>
+              <w:t>0.0542142</w:t>
+            </w:r>
+          </w:p>
+        </w:tc>
+        <w:tc>
+          <w:tcPr>
+            <w:tcW w:w="0" w:type="auto"/>
+          </w:tcPr>
+          <w:p>
+            <w:pPr>
+              <w:pStyle w:val="Compact"/>
+            </w:pPr>
+            <w:r>
+              <w:t>0.0604989</w:t>
+            </w:r>
+          </w:p>
+        </w:tc>
+        <w:tc>
+          <w:tcPr>
+            <w:tcW w:w="0" w:type="auto"/>
+          </w:tcPr>
+          <w:p>
+            <w:pPr>
+              <w:pStyle w:val="Compact"/>
+            </w:pPr>
+            <w:r>
+              <w:t>0.8961181</w:t>
+            </w:r>
+          </w:p>
+        </w:tc>
+        <w:tc>
+          <w:tcPr>
+            <w:tcW w:w="0" w:type="auto"/>
+          </w:tcPr>
+          <w:p>
+            <w:pPr>
+              <w:pStyle w:val="Compact"/>
+            </w:pPr>
+            <w:r>
+              <w:t>0.3708509</w:t>
+            </w:r>
+          </w:p>
+        </w:tc>
+      </w:tr>
+      <w:tr>
+        <w:tc>
+          <w:tcPr>
+            <w:tcW w:w="0" w:type="auto"/>
+          </w:tcPr>
+          <w:p>
+            <w:pPr>
+              <w:pStyle w:val="Compact"/>
+            </w:pPr>
+            <w:r>
+              <w:t>Patient Sex</w:t>
+            </w:r>
+          </w:p>
+        </w:tc>
+        <w:tc>
+          <w:tcPr>
+            <w:tcW w:w="0" w:type="auto"/>
+          </w:tcPr>
+          <w:p>
+            <w:pPr>
+              <w:pStyle w:val="Compact"/>
+            </w:pPr>
+            <w:r>
+              <w:t>1.7252891</w:t>
+            </w:r>
+          </w:p>
+        </w:tc>
+        <w:tc>
+          <w:tcPr>
+            <w:tcW w:w="0" w:type="auto"/>
+          </w:tcPr>
+          <w:p>
+            <w:pPr>
+              <w:pStyle w:val="Compact"/>
+            </w:pPr>
+            <w:r>
+              <w:t>2.0152576</w:t>
+            </w:r>
+          </w:p>
+        </w:tc>
+        <w:tc>
+          <w:tcPr>
+            <w:tcW w:w="0" w:type="auto"/>
+          </w:tcPr>
+          <w:p>
+            <w:pPr>
+              <w:pStyle w:val="Compact"/>
+            </w:pPr>
+            <w:r>
+              <w:t>0.8561135</w:t>
+            </w:r>
+          </w:p>
+        </w:tc>
+        <w:tc>
+          <w:tcPr>
+            <w:tcW w:w="0" w:type="auto"/>
+          </w:tcPr>
+          <w:p>
+            <w:pPr>
+              <w:pStyle w:val="Compact"/>
+            </w:pPr>
+            <w:r>
+              <w:t>0.3925638</w:t>
+            </w:r>
+          </w:p>
+        </w:tc>
+      </w:tr>
+      <w:tr>
+        <w:tc>
+          <w:tcPr>
+            <w:tcW w:w="0" w:type="auto"/>
+          </w:tcPr>
+          <w:p>
+            <w:pPr>
+              <w:pStyle w:val="Compact"/>
+            </w:pPr>
+            <w:r>
+              <w:t>Days Post-Coma</w:t>
+            </w:r>
+          </w:p>
+        </w:tc>
+        <w:tc>
+          <w:tcPr>
+            <w:tcW w:w="0" w:type="auto"/>
+          </w:tcPr>
+          <w:p>
+            <w:pPr>
+              <w:pStyle w:val="Compact"/>
+            </w:pPr>
+            <w:r>
+              <w:t>0.0011534</w:t>
+            </w:r>
+          </w:p>
+        </w:tc>
+        <w:tc>
+          <w:tcPr>
+            <w:tcW w:w="0" w:type="auto"/>
+          </w:tcPr>
+          <w:p>
+            <w:pPr>
+              <w:pStyle w:val="Compact"/>
+            </w:pPr>
+            <w:r>
+              <w:t>7.456722610^{-4}</w:t>
+            </w:r>
+          </w:p>
+        </w:tc>
+        <w:tc>
+          <w:tcPr>
+            <w:tcW w:w="0" w:type="auto"/>
+          </w:tcPr>
+          <w:p>
+            <w:pPr>
+              <w:pStyle w:val="Compact"/>
+            </w:pPr>
+            <w:r>
+              <w:t>1.5468461</w:t>
+            </w:r>
+          </w:p>
+        </w:tc>
+        <w:tc>
+          <w:tcPr>
+            <w:tcW w:w="0" w:type="auto"/>
+          </w:tcPr>
+          <w:p>
+            <w:pPr>
+              <w:pStyle w:val="Compact"/>
+            </w:pPr>
+            <w:r>
+              <w:t>0.1228705</w:t>
+            </w:r>
+          </w:p>
+        </w:tc>
+      </w:tr>
+      <w:tr>
+        <w:tc>
+          <w:tcPr>
+            <w:tcW w:w="0" w:type="auto"/>
+          </w:tcPr>
+          <w:p>
+            <w:pPr>
+              <w:pStyle w:val="Compact"/>
+            </w:pPr>
+            <w:r>
+              <w:t>Duration of Coma</w:t>
+            </w:r>
+          </w:p>
+        </w:tc>
+        <w:tc>
+          <w:tcPr>
+            <w:tcW w:w="0" w:type="auto"/>
+          </w:tcPr>
+          <w:p>
+            <w:pPr>
+              <w:pStyle w:val="Compact"/>
+            </w:pPr>
+            <w:r>
+              <w:t>-0.1026657</w:t>
+            </w:r>
+          </w:p>
+        </w:tc>
+        <w:tc>
+          <w:tcPr>
+            <w:tcW w:w="0" w:type="auto"/>
+          </w:tcPr>
+          <w:p>
+            <w:pPr>
+              <w:pStyle w:val="Compact"/>
+            </w:pPr>
+            <w:r>
+              <w:t>0.0328189</w:t>
+            </w:r>
+          </w:p>
+        </w:tc>
+        <w:tc>
+          <w:tcPr>
+            <w:tcW w:w="0" w:type="auto"/>
+          </w:tcPr>
+          <w:p>
+            <w:pPr>
+              <w:pStyle w:val="Compact"/>
+            </w:pPr>
+            <w:r>
+              <w:t>-3.1282468</w:t>
+            </w:r>
+          </w:p>
+        </w:tc>
+        <w:tc>
+          <w:tcPr>
+            <w:tcW w:w="0" w:type="auto"/>
+          </w:tcPr>
+          <w:p>
+            <w:pPr>
+              <w:pStyle w:val="Compact"/>
+            </w:pPr>
+            <w:r>
+              <w:t>0.0019172</w:t>
+            </w:r>
+          </w:p>
+        </w:tc>
+      </w:tr>
+      <w:tr>
+        <w:trPr>
+          <w:gridAfter w:val="3"/>
+        </w:trPr>
+        <w:tc>
+          <w:tcPr>
+            <w:tcW w:w="0" w:type="auto"/>
+          </w:tcPr>
+          <w:p>
+            <w:pPr>
+              <w:pStyle w:val="Compact"/>
+            </w:pPr>
+            <w:r>
+              <w:t>R-squared</w:t>
+            </w:r>
+          </w:p>
+        </w:tc>
+        <w:tc>
+          <w:tcPr>
+            <w:tcW w:w="0" w:type="auto"/>
+          </w:tcPr>
+          <w:p>
+            <w:pPr>
+              <w:pStyle w:val="Compact"/>
+            </w:pPr>
+            <w:r>
+              <w:t>0.0393349</w:t>
+            </w:r>
+          </w:p>
+        </w:tc>
+      </w:tr>
+      <w:tr>
+        <w:trPr>
+          <w:gridAfter w:val="3"/>
+        </w:trPr>
+        <w:tc>
+          <w:tcPr>
+            <w:tcW w:w="0" w:type="auto"/>
+          </w:tcPr>
+          <w:p>
+            <w:pPr>
+              <w:pStyle w:val="Compact"/>
+            </w:pPr>
+            <w:r>
+              <w:t>Adjusted R-squared</w:t>
+            </w:r>
+          </w:p>
+        </w:tc>
+        <w:tc>
+          <w:tcPr>
+            <w:tcW w:w="0" w:type="auto"/>
+          </w:tcPr>
+          <w:p>
+            <w:pPr>
+              <w:pStyle w:val="Compact"/>
+            </w:pPr>
+            <w:r>
+              <w:t>0.0275476</w:t>
             </w:r>
           </w:p>
         </w:tc>
@@ -1670,59 +2044,33 @@
               <w:pStyle w:val="Compact"/>
             </w:pPr>
             <w:r>
-              <w:t>Intercept</w:t>
-            </w:r>
-          </w:p>
-        </w:tc>
-        <w:tc>
-          <w:tcPr>
-            <w:tcW w:w="0" w:type="auto"/>
-          </w:tcPr>
-          <w:p>
-            <w:pPr>
-              <w:pStyle w:val="Compact"/>
-            </w:pPr>
-            <w:r>
-              <w:t>84.645559</w:t>
-            </w:r>
-          </w:p>
-        </w:tc>
-        <w:tc>
-          <w:tcPr>
-            <w:tcW w:w="0" w:type="auto"/>
-          </w:tcPr>
-          <w:p>
-            <w:pPr>
-              <w:pStyle w:val="Compact"/>
-            </w:pPr>
-            <w:r>
-              <w:t>3.4604442</w:t>
-            </w:r>
-          </w:p>
-        </w:tc>
-        <w:tc>
-          <w:tcPr>
-            <w:tcW w:w="0" w:type="auto"/>
-          </w:tcPr>
-          <w:p>
-            <w:pPr>
-              <w:pStyle w:val="Compact"/>
-            </w:pPr>
-            <w:r>
-              <w:t>24.4608939</w:t>
-            </w:r>
-          </w:p>
-        </w:tc>
-        <w:tc>
-          <w:tcPr>
-            <w:tcW w:w="0" w:type="auto"/>
-          </w:tcPr>
-          <w:p>
-            <w:pPr>
-              <w:pStyle w:val="Compact"/>
-            </w:pPr>
-            <w:r>
-              <w:t>9.182769110^{-76}</w:t>
+              <w:t>Degrees of Freedom</w:t>
+            </w:r>
+          </w:p>
+        </w:tc>
+        <w:tc>
+          <w:tcPr>
+            <w:tcW w:w="0" w:type="auto"/>
+          </w:tcPr>
+          <w:p>
+            <w:pPr>
+              <w:pStyle w:val="Compact"/>
+            </w:pPr>
+            <w:r>
+              <w:t>p</w:t>
+            </w:r>
+          </w:p>
+        </w:tc>
+        <w:tc>
+          <w:tcPr>
+            <w:tcW w:w="0" w:type="auto"/>
+          </w:tcPr>
+          <w:p>
+            <w:pPr>
+              <w:pStyle w:val="Compact"/>
+            </w:pPr>
+            <w:r>
+              <w:t>5</w:t>
             </w:r>
           </w:p>
         </w:tc>
@@ -1735,64 +2083,31 @@
           <w:tcPr>
             <w:tcW w:w="0" w:type="auto"/>
           </w:tcPr>
-          <w:p>
-            <w:pPr>
-              <w:pStyle w:val="Compact"/>
-            </w:pPr>
-            <w:r>
-              <w:t>Age</w:t>
-            </w:r>
-          </w:p>
-        </w:tc>
-        <w:tc>
-          <w:tcPr>
-            <w:tcW w:w="0" w:type="auto"/>
-          </w:tcPr>
-          <w:p>
-            <w:pPr>
-              <w:pStyle w:val="Compact"/>
-            </w:pPr>
-            <w:r>
-              <w:t>0.0542142</w:t>
-            </w:r>
-          </w:p>
-        </w:tc>
-        <w:tc>
-          <w:tcPr>
-            <w:tcW w:w="0" w:type="auto"/>
-          </w:tcPr>
-          <w:p>
-            <w:pPr>
-              <w:pStyle w:val="Compact"/>
-            </w:pPr>
-            <w:r>
-              <w:t>0.0604989</w:t>
-            </w:r>
-          </w:p>
-        </w:tc>
-        <w:tc>
-          <w:tcPr>
-            <w:tcW w:w="0" w:type="auto"/>
-          </w:tcPr>
-          <w:p>
-            <w:pPr>
-              <w:pStyle w:val="Compact"/>
-            </w:pPr>
-            <w:r>
-              <w:t>0.8961181</w:t>
-            </w:r>
-          </w:p>
-        </w:tc>
-        <w:tc>
-          <w:tcPr>
-            <w:tcW w:w="0" w:type="auto"/>
-          </w:tcPr>
-          <w:p>
-            <w:pPr>
-              <w:pStyle w:val="Compact"/>
-            </w:pPr>
-            <w:r>
-              <w:t>0.3708509</w:t>
+          <w:p/>
+        </w:tc>
+        <w:tc>
+          <w:tcPr>
+            <w:tcW w:w="0" w:type="auto"/>
+          </w:tcPr>
+          <w:p>
+            <w:pPr>
+              <w:pStyle w:val="Compact"/>
+            </w:pPr>
+            <w:r>
+              <w:t>n-p</w:t>
+            </w:r>
+          </w:p>
+        </w:tc>
+        <w:tc>
+          <w:tcPr>
+            <w:tcW w:w="0" w:type="auto"/>
+          </w:tcPr>
+          <w:p>
+            <w:pPr>
+              <w:pStyle w:val="Compact"/>
+            </w:pPr>
+            <w:r>
+              <w:t>326</w:t>
             </w:r>
           </w:p>
         </w:tc>
@@ -1805,392 +2120,69 @@
           <w:tcPr>
             <w:tcW w:w="0" w:type="auto"/>
           </w:tcPr>
-          <w:p>
-            <w:pPr>
-              <w:pStyle w:val="Compact"/>
-            </w:pPr>
-            <w:r>
-              <w:t>Patient Sex</w:t>
-            </w:r>
-          </w:p>
-        </w:tc>
-        <w:tc>
-          <w:tcPr>
-            <w:tcW w:w="0" w:type="auto"/>
-          </w:tcPr>
-          <w:p>
-            <w:pPr>
-              <w:pStyle w:val="Compact"/>
-            </w:pPr>
-            <w:r>
-              <w:t>1.7252891</w:t>
-            </w:r>
-          </w:p>
-        </w:tc>
-        <w:tc>
-          <w:tcPr>
-            <w:tcW w:w="0" w:type="auto"/>
-          </w:tcPr>
-          <w:p>
-            <w:pPr>
-              <w:pStyle w:val="Compact"/>
-            </w:pPr>
-            <w:r>
-              <w:t>2.0152576</w:t>
-            </w:r>
-          </w:p>
-        </w:tc>
-        <w:tc>
-          <w:tcPr>
-            <w:tcW w:w="0" w:type="auto"/>
-          </w:tcPr>
-          <w:p>
-            <w:pPr>
-              <w:pStyle w:val="Compact"/>
-            </w:pPr>
-            <w:r>
-              <w:t>0.8561135</w:t>
-            </w:r>
-          </w:p>
-        </w:tc>
-        <w:tc>
-          <w:tcPr>
-            <w:tcW w:w="0" w:type="auto"/>
-          </w:tcPr>
-          <w:p>
-            <w:pPr>
-              <w:pStyle w:val="Compact"/>
-            </w:pPr>
-            <w:r>
-              <w:t>0.3925638</w:t>
+          <w:p/>
+        </w:tc>
+        <w:tc>
+          <w:tcPr>
+            <w:tcW w:w="0" w:type="auto"/>
+          </w:tcPr>
+          <w:p>
+            <w:pPr>
+              <w:pStyle w:val="Compact"/>
+            </w:pPr>
+            <w:r>
+              <w:t>p*</w:t>
+            </w:r>
+          </w:p>
+        </w:tc>
+        <w:tc>
+          <w:tcPr>
+            <w:tcW w:w="0" w:type="auto"/>
+          </w:tcPr>
+          <w:p>
+            <w:pPr>
+              <w:pStyle w:val="Compact"/>
+            </w:pPr>
+            <w:r>
+              <w:t>5</w:t>
             </w:r>
           </w:p>
         </w:tc>
       </w:tr>
+    </w:tbl>
+    <w:p>
+      <w:pPr>
+        <w:pStyle w:val="Heading2"/>
+      </w:pPr>
+      <w:bookmarkStart w:id="6" w:name="comparing-linear-models"/>
+      <w:bookmarkEnd w:id="6"/>
+      <w:r>
+        <w:t>6. Comparing Linear Models</w:t>
+      </w:r>
+    </w:p>
+    <w:p>
+      <w:pPr>
+        <w:pStyle w:val="TableCaption"/>
+      </w:pPr>
+      <w:r>
+        <w:t>Modeling PIQ by Age and Patient Sex</w:t>
+      </w:r>
+    </w:p>
+    <w:tbl>
+      <w:tblPr>
+        <w:tblW w:w="0" w:type="pct"/>
+        <w:tblLook w:val="07E0" w:firstRow="1" w:lastRow="1" w:firstColumn="1" w:lastColumn="1" w:noHBand="1" w:noVBand="1"/>
+        <w:tblCaption w:val="Modeling PIQ by Age and Patient Sex"/>
+      </w:tblPr>
+      <w:tblGrid>
+        <w:gridCol w:w="1375"/>
+        <w:gridCol w:w="615"/>
+        <w:gridCol w:w="1462"/>
+        <w:gridCol w:w="1196"/>
+        <w:gridCol w:w="1196"/>
+        <w:gridCol w:w="1329"/>
+      </w:tblGrid>
       <w:tr>
-        <w:trPr>
-          <w:gridAfter w:val="2"/>
-        </w:trPr>
-        <w:tc>
-          <w:tcPr>
-            <w:tcW w:w="0" w:type="auto"/>
-          </w:tcPr>
-          <w:p>
-            <w:pPr>
-              <w:pStyle w:val="Compact"/>
-            </w:pPr>
-            <w:r>
-              <w:t>Days Post-Coma</w:t>
-            </w:r>
-          </w:p>
-        </w:tc>
-        <w:tc>
-          <w:tcPr>
-            <w:tcW w:w="0" w:type="auto"/>
-          </w:tcPr>
-          <w:p>
-            <w:pPr>
-              <w:pStyle w:val="Compact"/>
-            </w:pPr>
-            <w:r>
-              <w:t>0.0011534</w:t>
-            </w:r>
-          </w:p>
-        </w:tc>
-        <w:tc>
-          <w:tcPr>
-            <w:tcW w:w="0" w:type="auto"/>
-          </w:tcPr>
-          <w:p>
-            <w:pPr>
-              <w:pStyle w:val="Compact"/>
-            </w:pPr>
-            <w:r>
-              <w:t>7.456722610^{-4}</w:t>
-            </w:r>
-          </w:p>
-        </w:tc>
-        <w:tc>
-          <w:tcPr>
-            <w:tcW w:w="0" w:type="auto"/>
-          </w:tcPr>
-          <w:p>
-            <w:pPr>
-              <w:pStyle w:val="Compact"/>
-            </w:pPr>
-            <w:r>
-              <w:t>1.5468461</w:t>
-            </w:r>
-          </w:p>
-        </w:tc>
-        <w:tc>
-          <w:tcPr>
-            <w:tcW w:w="0" w:type="auto"/>
-          </w:tcPr>
-          <w:p>
-            <w:pPr>
-              <w:pStyle w:val="Compact"/>
-            </w:pPr>
-            <w:r>
-              <w:t>0.1228705</w:t>
-            </w:r>
-          </w:p>
-        </w:tc>
-      </w:tr>
-      <w:tr>
-        <w:trPr>
-          <w:gridAfter w:val="2"/>
-        </w:trPr>
-        <w:tc>
-          <w:tcPr>
-            <w:tcW w:w="0" w:type="auto"/>
-          </w:tcPr>
-          <w:p>
-            <w:pPr>
-              <w:pStyle w:val="Compact"/>
-            </w:pPr>
-            <w:r>
-              <w:t>Duration of Coma</w:t>
-            </w:r>
-          </w:p>
-        </w:tc>
-        <w:tc>
-          <w:tcPr>
-            <w:tcW w:w="0" w:type="auto"/>
-          </w:tcPr>
-          <w:p>
-            <w:pPr>
-              <w:pStyle w:val="Compact"/>
-            </w:pPr>
-            <w:r>
-              <w:t>-0.1026657</w:t>
-            </w:r>
-          </w:p>
-        </w:tc>
-        <w:tc>
-          <w:tcPr>
-            <w:tcW w:w="0" w:type="auto"/>
-          </w:tcPr>
-          <w:p>
-            <w:pPr>
-              <w:pStyle w:val="Compact"/>
-            </w:pPr>
-            <w:r>
-              <w:t>0.0328189</w:t>
-            </w:r>
-          </w:p>
-        </w:tc>
-        <w:tc>
-          <w:tcPr>
-            <w:tcW w:w="0" w:type="auto"/>
-          </w:tcPr>
-          <w:p>
-            <w:pPr>
-              <w:pStyle w:val="Compact"/>
-            </w:pPr>
-            <w:r>
-              <w:t>-3.1282468</w:t>
-            </w:r>
-          </w:p>
-        </w:tc>
-        <w:tc>
-          <w:tcPr>
-            <w:tcW w:w="0" w:type="auto"/>
-          </w:tcPr>
-          <w:p>
-            <w:pPr>
-              <w:pStyle w:val="Compact"/>
-            </w:pPr>
-            <w:r>
-              <w:t>0.0019172</w:t>
-            </w:r>
-          </w:p>
-        </w:tc>
-      </w:tr>
-      <w:tr>
-        <w:trPr>
-          <w:gridAfter w:val="5"/>
-        </w:trPr>
-        <w:tc>
-          <w:tcPr>
-            <w:tcW w:w="0" w:type="auto"/>
-          </w:tcPr>
-          <w:p>
-            <w:pPr>
-              <w:pStyle w:val="Compact"/>
-            </w:pPr>
-            <w:r>
-              <w:t>R-squared</w:t>
-            </w:r>
-          </w:p>
-        </w:tc>
-        <w:tc>
-          <w:tcPr>
-            <w:tcW w:w="0" w:type="auto"/>
-          </w:tcPr>
-          <w:p>
-            <w:pPr>
-              <w:pStyle w:val="Compact"/>
-            </w:pPr>
-            <w:r>
-              <w:t>0.0393349</w:t>
-            </w:r>
-          </w:p>
-        </w:tc>
-      </w:tr>
-      <w:tr>
-        <w:trPr>
-          <w:gridAfter w:val="5"/>
-        </w:trPr>
-        <w:tc>
-          <w:tcPr>
-            <w:tcW w:w="0" w:type="auto"/>
-          </w:tcPr>
-          <w:p>
-            <w:pPr>
-              <w:pStyle w:val="Compact"/>
-            </w:pPr>
-            <w:r>
-              <w:t>Adjusted R-squared</w:t>
-            </w:r>
-          </w:p>
-        </w:tc>
-        <w:tc>
-          <w:tcPr>
-            <w:tcW w:w="0" w:type="auto"/>
-          </w:tcPr>
-          <w:p>
-            <w:pPr>
-              <w:pStyle w:val="Compact"/>
-            </w:pPr>
-            <w:r>
-              <w:t>0.0275476</w:t>
-            </w:r>
-          </w:p>
-        </w:tc>
-      </w:tr>
-      <w:tr>
-        <w:trPr>
-          <w:gridAfter w:val="4"/>
-        </w:trPr>
-        <w:tc>
-          <w:tcPr>
-            <w:tcW w:w="0" w:type="auto"/>
-          </w:tcPr>
-          <w:p>
-            <w:pPr>
-              <w:pStyle w:val="Compact"/>
-            </w:pPr>
-            <w:r>
-              <w:t>Degrees of Freedom</w:t>
-            </w:r>
-          </w:p>
-        </w:tc>
-        <w:tc>
-          <w:tcPr>
-            <w:tcW w:w="0" w:type="auto"/>
-          </w:tcPr>
-          <w:p>
-            <w:pPr>
-              <w:pStyle w:val="Compact"/>
-            </w:pPr>
-            <w:r>
-              <w:t>p</w:t>
-            </w:r>
-          </w:p>
-        </w:tc>
-        <w:tc>
-          <w:tcPr>
-            <w:tcW w:w="0" w:type="auto"/>
-          </w:tcPr>
-          <w:p>
-            <w:pPr>
-              <w:pStyle w:val="Compact"/>
-            </w:pPr>
-            <w:r>
-              <w:t>5</w:t>
-            </w:r>
-          </w:p>
-        </w:tc>
-      </w:tr>
-      <w:tr>
-        <w:trPr>
-          <w:gridAfter w:val="4"/>
-        </w:trPr>
-        <w:tc>
-          <w:tcPr>
-            <w:tcW w:w="0" w:type="auto"/>
-          </w:tcPr>
-          <w:p/>
-        </w:tc>
-        <w:tc>
-          <w:tcPr>
-            <w:tcW w:w="0" w:type="auto"/>
-          </w:tcPr>
-          <w:p>
-            <w:pPr>
-              <w:pStyle w:val="Compact"/>
-            </w:pPr>
-            <w:r>
-              <w:t>n-p</w:t>
-            </w:r>
-          </w:p>
-        </w:tc>
-        <w:tc>
-          <w:tcPr>
-            <w:tcW w:w="0" w:type="auto"/>
-          </w:tcPr>
-          <w:p>
-            <w:pPr>
-              <w:pStyle w:val="Compact"/>
-            </w:pPr>
-            <w:r>
-              <w:t>326</w:t>
-            </w:r>
-          </w:p>
-        </w:tc>
-      </w:tr>
-      <w:tr>
-        <w:trPr>
-          <w:gridAfter w:val="4"/>
-        </w:trPr>
-        <w:tc>
-          <w:tcPr>
-            <w:tcW w:w="0" w:type="auto"/>
-          </w:tcPr>
-          <w:p/>
-        </w:tc>
-        <w:tc>
-          <w:tcPr>
-            <w:tcW w:w="0" w:type="auto"/>
-          </w:tcPr>
-          <w:p>
-            <w:pPr>
-              <w:pStyle w:val="Compact"/>
-            </w:pPr>
-            <w:r>
-              <w:t>p*</w:t>
-            </w:r>
-          </w:p>
-        </w:tc>
-        <w:tc>
-          <w:tcPr>
-            <w:tcW w:w="0" w:type="auto"/>
-          </w:tcPr>
-          <w:p>
-            <w:pPr>
-              <w:pStyle w:val="Compact"/>
-            </w:pPr>
-            <w:r>
-              <w:t>5</w:t>
-            </w:r>
-          </w:p>
-        </w:tc>
-      </w:tr>
-      <w:tr>
-        <w:trPr>
-          <w:gridAfter w:val="1"/>
-        </w:trPr>
         <w:tc>
           <w:tcPr>
             <w:tcW w:w="0" w:type="auto"/>
@@ -2293,9 +2285,6 @@
         </w:tc>
       </w:tr>
       <w:tr>
-        <w:trPr>
-          <w:gridAfter w:val="1"/>
-        </w:trPr>
         <w:tc>
           <w:tcPr>
             <w:tcW w:w="0" w:type="auto"/>
@@ -2381,18 +2370,16 @@
         </w:tc>
       </w:tr>
       <w:tr>
-        <w:trPr>
-          <w:gridAfter w:val="1"/>
-        </w:trPr>
-        <w:tc>
-          <w:tcPr>
-            <w:tcW w:w="0" w:type="auto"/>
-          </w:tcPr>
-          <w:p>
-            <w:pPr>
-              <w:pStyle w:val="Compact"/>
-            </w:pPr>
-            <w:r>
+        <w:tc>
+          <w:tcPr>
+            <w:tcW w:w="0" w:type="auto"/>
+          </w:tcPr>
+          <w:p>
+            <w:pPr>
+              <w:pStyle w:val="Compact"/>
+            </w:pPr>
+            <w:r>
+              <w:lastRenderedPageBreak/>
               <w:t>Patient_sex</w:t>
             </w:r>
           </w:p>
@@ -2469,9 +2456,6 @@
         </w:tc>
       </w:tr>
       <w:tr>
-        <w:trPr>
-          <w:gridAfter w:val="1"/>
-        </w:trPr>
         <w:tc>
           <w:tcPr>
             <w:tcW w:w="0" w:type="auto"/>
@@ -2556,10 +2540,37 @@
           </w:p>
         </w:tc>
       </w:tr>
+    </w:tbl>
+    <w:p>
+      <w:pPr>
+        <w:pStyle w:val="TableCaption"/>
+      </w:pPr>
+    </w:p>
+    <w:p>
+      <w:pPr>
+        <w:pStyle w:val="TableCaption"/>
+      </w:pPr>
+      <w:bookmarkStart w:id="7" w:name="_GoBack"/>
+      <w:bookmarkEnd w:id="7"/>
+      <w:r>
+        <w:t>Modeling PIQ by Age, Patient Sex, Days Post-coma, and Duration of Coma</w:t>
+      </w:r>
+    </w:p>
+    <w:tbl>
+      <w:tblPr>
+        <w:tblW w:w="0" w:type="pct"/>
+        <w:tblLook w:val="07E0" w:firstRow="1" w:lastRow="1" w:firstColumn="1" w:lastColumn="1" w:noHBand="1" w:noVBand="1"/>
+        <w:tblCaption w:val="Modeling PIQ by Age, Patient Sex, Days Post-coma, and Duration of Coma"/>
+      </w:tblPr>
+      <w:tblGrid>
+        <w:gridCol w:w="1375"/>
+        <w:gridCol w:w="615"/>
+        <w:gridCol w:w="1462"/>
+        <w:gridCol w:w="1329"/>
+        <w:gridCol w:w="1329"/>
+        <w:gridCol w:w="1329"/>
+      </w:tblGrid>
       <w:tr>
-        <w:trPr>
-          <w:gridAfter w:val="1"/>
-        </w:trPr>
         <w:tc>
           <w:tcPr>
             <w:tcW w:w="0" w:type="auto"/>
@@ -2662,9 +2673,6 @@
         </w:tc>
       </w:tr>
       <w:tr>
-        <w:trPr>
-          <w:gridAfter w:val="1"/>
-        </w:trPr>
         <w:tc>
           <w:tcPr>
             <w:tcW w:w="0" w:type="auto"/>
@@ -2750,9 +2758,6 @@
         </w:tc>
       </w:tr>
       <w:tr>
-        <w:trPr>
-          <w:gridAfter w:val="1"/>
-        </w:trPr>
         <w:tc>
           <w:tcPr>
             <w:tcW w:w="0" w:type="auto"/>
@@ -2838,9 +2843,6 @@
         </w:tc>
       </w:tr>
       <w:tr>
-        <w:trPr>
-          <w:gridAfter w:val="1"/>
-        </w:trPr>
         <w:tc>
           <w:tcPr>
             <w:tcW w:w="0" w:type="auto"/>
@@ -2926,9 +2928,6 @@
         </w:tc>
       </w:tr>
       <w:tr>
-        <w:trPr>
-          <w:gridAfter w:val="1"/>
-        </w:trPr>
         <w:tc>
           <w:tcPr>
             <w:tcW w:w="0" w:type="auto"/>
@@ -3014,9 +3013,6 @@
         </w:tc>
       </w:tr>
       <w:tr>
-        <w:trPr>
-          <w:gridAfter w:val="1"/>
-        </w:trPr>
         <w:tc>
           <w:tcPr>
             <w:tcW w:w="0" w:type="auto"/>
@@ -3101,6 +3097,35 @@
           </w:p>
         </w:tc>
       </w:tr>
+    </w:tbl>
+    <w:p>
+      <w:pPr>
+        <w:pStyle w:val="TableCaption"/>
+      </w:pPr>
+    </w:p>
+    <w:p>
+      <w:pPr>
+        <w:pStyle w:val="TableCaption"/>
+      </w:pPr>
+      <w:r>
+        <w:t>Comparison of Two Linear Models of PIQ</w:t>
+      </w:r>
+    </w:p>
+    <w:tbl>
+      <w:tblPr>
+        <w:tblW w:w="0" w:type="pct"/>
+        <w:tblLook w:val="07E0" w:firstRow="1" w:lastRow="1" w:firstColumn="1" w:lastColumn="1" w:noHBand="1" w:noVBand="1"/>
+        <w:tblCaption w:val="Comparison of Two Linear Models of PIQ"/>
+      </w:tblPr>
+      <w:tblGrid>
+        <w:gridCol w:w="349"/>
+        <w:gridCol w:w="1440"/>
+        <w:gridCol w:w="2726"/>
+        <w:gridCol w:w="529"/>
+        <w:gridCol w:w="1791"/>
+        <w:gridCol w:w="1196"/>
+        <w:gridCol w:w="1329"/>
+      </w:tblGrid>
       <w:tr>
         <w:tc>
           <w:tcPr>
@@ -3126,7 +3151,7 @@
               <w:jc w:val="right"/>
             </w:pPr>
             <w:r>
-              <w:t>Res.Df</w:t>
+              <w:t>Residual DF</w:t>
             </w:r>
           </w:p>
         </w:tc>
@@ -3144,7 +3169,7 @@
               <w:jc w:val="right"/>
             </w:pPr>
             <w:r>
-              <w:t>RSS</w:t>
+              <w:t>Residual Sum of Squares</w:t>
             </w:r>
           </w:p>
         </w:tc>
@@ -3162,7 +3187,7 @@
               <w:jc w:val="right"/>
             </w:pPr>
             <w:r>
-              <w:t>Df</w:t>
+              <w:t>DF</w:t>
             </w:r>
           </w:p>
         </w:tc>
@@ -3180,7 +3205,7 @@
               <w:jc w:val="right"/>
             </w:pPr>
             <w:r>
-              <w:t>Sum of Sq</w:t>
+              <w:t>Sum of Squares</w:t>
             </w:r>
           </w:p>
         </w:tc>
@@ -3198,7 +3223,7 @@
               <w:jc w:val="right"/>
             </w:pPr>
             <w:r>
-              <w:t>F</w:t>
+              <w:t>F value</w:t>
             </w:r>
           </w:p>
         </w:tc>
@@ -3216,7 +3241,7 @@
               <w:jc w:val="right"/>
             </w:pPr>
             <w:r>
-              <w:t>Pr(&gt;F)</w:t>
+              <w:t>p-value</w:t>
             </w:r>
           </w:p>
         </w:tc>
@@ -3422,12 +3447,12 @@
     </w:tbl>
     <w:p>
       <w:pPr>
-        <w:pStyle w:val="Heading4"/>
+        <w:pStyle w:val="Heading2"/>
       </w:pPr>
-      <w:bookmarkStart w:id="2" w:name="flexdashboard"/>
-      <w:bookmarkEnd w:id="2"/>
+      <w:bookmarkStart w:id="8" w:name="flexdashboard"/>
+      <w:bookmarkEnd w:id="8"/>
       <w:r>
-        <w:t>FlexDashboard</w:t>
+        <w:t>7. FlexDashboard</w:t>
       </w:r>
     </w:p>
     <w:p>
@@ -3450,8 +3475,8 @@
       <w:pPr>
         <w:pStyle w:val="Heading3"/>
       </w:pPr>
-      <w:bookmarkStart w:id="3" w:name="references"/>
-      <w:bookmarkEnd w:id="3"/>
+      <w:bookmarkStart w:id="9" w:name="references"/>
+      <w:bookmarkEnd w:id="9"/>
       <w:r>
         <w:t>References</w:t>
       </w:r>
@@ -3520,9 +3545,9 @@
 <file path=word/numbering.xml><?xml version="1.0" encoding="utf-8"?>
 <w:numbering xmlns:wpc="http://schemas.microsoft.com/office/word/2010/wordprocessingCanvas" xmlns:mo="http://schemas.microsoft.com/office/mac/office/2008/main" xmlns:mc="http://schemas.openxmlformats.org/markup-compatibility/2006" xmlns:mv="urn:schemas-microsoft-com:mac:vml" xmlns:o="urn:schemas-microsoft-com:office:office" xmlns:r="http://schemas.openxmlformats.org/officeDocument/2006/relationships" xmlns:m="http://schemas.openxmlformats.org/officeDocument/2006/math" xmlns:v="urn:schemas-microsoft-com:vml" xmlns:wp14="http://schemas.microsoft.com/office/word/2010/wordprocessingDrawing" xmlns:wp="http://schemas.openxmlformats.org/drawingml/2006/wordprocessingDrawing" xmlns:w10="urn:schemas-microsoft-com:office:word" xmlns:w="http://schemas.openxmlformats.org/wordprocessingml/2006/main" xmlns:w14="http://schemas.microsoft.com/office/word/2010/wordml" xmlns:w15="http://schemas.microsoft.com/office/word/2012/wordml" xmlns:wpg="http://schemas.microsoft.com/office/word/2010/wordprocessingGroup" xmlns:wpi="http://schemas.microsoft.com/office/word/2010/wordprocessingInk" xmlns:wne="http://schemas.microsoft.com/office/word/2006/wordml" xmlns:wps="http://schemas.microsoft.com/office/word/2010/wordprocessingShape" mc:Ignorable="w14 w15 wp14">
   <w:abstractNum w:abstractNumId="0">
-    <w:nsid w:val="E17F69BA"/>
+    <w:nsid w:val="808AC2FD"/>
     <w:multiLevelType w:val="multilevel"/>
-    <w:tmpl w:val="29CCBCEC"/>
+    <w:tmpl w:val="76EE19DC"/>
     <w:lvl w:ilvl="0">
       <w:numFmt w:val="bullet"/>
       <w:lvlText w:val=" "/>
@@ -3612,9 +3637,9 @@
     </w:lvl>
   </w:abstractNum>
   <w:abstractNum w:abstractNumId="1">
-    <w:nsid w:val="56255DF4"/>
+    <w:nsid w:val="E17F69BA"/>
     <w:multiLevelType w:val="multilevel"/>
-    <w:tmpl w:val="5D5AA6F6"/>
+    <w:tmpl w:val="F43C5B00"/>
     <w:lvl w:ilvl="0">
       <w:numFmt w:val="bullet"/>
       <w:lvlText w:val=" "/>
@@ -3704,10 +3729,10 @@
     </w:lvl>
   </w:abstractNum>
   <w:num w:numId="1">
-    <w:abstractNumId w:val="0"/>
+    <w:abstractNumId w:val="1"/>
   </w:num>
   <w:num w:numId="2">
-    <w:abstractNumId w:val="1"/>
+    <w:abstractNumId w:val="0"/>
   </w:num>
 </w:numbering>
 </file>

</xml_diff>